<commit_message>
Exercice MERISE / aeroport (2eme jet)
</commit_message>
<xml_diff>
--- a/merise/exercice/Aéroport/Exercice 5.docx
+++ b/merise/exercice/Aéroport/Exercice 5.docx
@@ -549,6 +549,222 @@
       <w:r>
         <w:t xml:space="preserve"> - Liste des interventions (objet, date) faites sur l'avion numéro « 3242XZY78K3 ».  </w:t>
       </w:r>
+    </w:p>
+    <w:p>
+      <w:pPr>
+        <w:ind w:firstLine="708"/>
+        <w:rPr>
+          <w:color w:val="FF0000"/>
+          <w:sz w:val="32"/>
+          <w:szCs w:val="32"/>
+        </w:rPr>
+      </w:pPr>
+      <w:r>
+        <w:rPr>
+          <w:color w:val="FF0000"/>
+          <w:sz w:val="32"/>
+          <w:szCs w:val="32"/>
+        </w:rPr>
+        <w:lastRenderedPageBreak/>
+        <w:t>Règle de gestion :</w:t>
+      </w:r>
+    </w:p>
+    <w:p>
+      <w:pPr>
+        <w:ind w:firstLine="708"/>
+      </w:pPr>
+      <w:r>
+        <w:t>Un avion appartient à un propriétaire</w:t>
+      </w:r>
+    </w:p>
+    <w:p>
+      <w:pPr>
+        <w:ind w:firstLine="708"/>
+      </w:pPr>
+      <w:r>
+        <w:t>Un propriétaire à zéro ou plusieurs avions</w:t>
+      </w:r>
+    </w:p>
+    <w:p>
+      <w:pPr>
+        <w:ind w:firstLine="708"/>
+      </w:pPr>
+    </w:p>
+    <w:p>
+      <w:pPr>
+        <w:ind w:firstLine="708"/>
+      </w:pPr>
+      <w:r>
+        <w:t>Un avion à un type</w:t>
+      </w:r>
+    </w:p>
+    <w:p>
+      <w:pPr>
+        <w:ind w:firstLine="708"/>
+      </w:pPr>
+      <w:r>
+        <w:t>Un type correspond à un ou plusieurs avions</w:t>
+      </w:r>
+    </w:p>
+    <w:p>
+      <w:pPr>
+        <w:ind w:firstLine="708"/>
+      </w:pPr>
+    </w:p>
+    <w:p>
+      <w:pPr>
+        <w:ind w:firstLine="708"/>
+      </w:pPr>
+      <w:r>
+        <w:t>Un avion peut avoir une intervention</w:t>
+      </w:r>
+    </w:p>
+    <w:p>
+      <w:pPr>
+        <w:ind w:firstLine="708"/>
+      </w:pPr>
+      <w:r>
+        <w:t>Une intervention correspond à un avion</w:t>
+      </w:r>
+    </w:p>
+    <w:p>
+      <w:pPr>
+        <w:ind w:firstLine="708"/>
+      </w:pPr>
+    </w:p>
+    <w:p>
+      <w:pPr>
+        <w:ind w:firstLine="708"/>
+      </w:pPr>
+      <w:r>
+        <w:t>Un avion est piloté par un pilote</w:t>
+      </w:r>
+    </w:p>
+    <w:p>
+      <w:pPr>
+        <w:ind w:firstLine="708"/>
+      </w:pPr>
+      <w:r>
+        <w:t xml:space="preserve">Un pilote peut </w:t>
+      </w:r>
+      <w:r>
+        <w:t>piloter</w:t>
+      </w:r>
+      <w:r>
+        <w:t xml:space="preserve"> plusieurs avions</w:t>
+      </w:r>
+    </w:p>
+    <w:p>
+      <w:pPr>
+        <w:ind w:firstLine="708"/>
+      </w:pPr>
+    </w:p>
+    <w:p>
+      <w:pPr>
+        <w:ind w:firstLine="708"/>
+      </w:pPr>
+      <w:r>
+        <w:t>Un propriétaire peut avoir zéro ou plusieurs types d’avion</w:t>
+      </w:r>
+    </w:p>
+    <w:p>
+      <w:pPr>
+        <w:ind w:firstLine="708"/>
+      </w:pPr>
+      <w:r>
+        <w:t>Un type d’avion peut être détenu par zéro ou plusieurs propriétaires</w:t>
+      </w:r>
+    </w:p>
+    <w:p>
+      <w:pPr>
+        <w:ind w:firstLine="708"/>
+      </w:pPr>
+    </w:p>
+    <w:p>
+      <w:pPr>
+        <w:ind w:firstLine="708"/>
+      </w:pPr>
+      <w:r>
+        <w:t>Un type d’avion est entretenu par deux ou plusieurs mécaniciens</w:t>
+      </w:r>
+    </w:p>
+    <w:p>
+      <w:pPr>
+        <w:ind w:firstLine="708"/>
+      </w:pPr>
+      <w:r>
+        <w:t xml:space="preserve">Un mécanicien entretient un ou </w:t>
+      </w:r>
+      <w:r>
+        <w:t>plusieurs types</w:t>
+      </w:r>
+      <w:r>
+        <w:t xml:space="preserve"> d’avions</w:t>
+      </w:r>
+    </w:p>
+    <w:p>
+      <w:pPr>
+        <w:ind w:firstLine="708"/>
+      </w:pPr>
+    </w:p>
+    <w:p>
+      <w:pPr>
+        <w:ind w:firstLine="708"/>
+      </w:pPr>
+      <w:r>
+        <w:t>Un type d’avion peut être piloté par zéro ou plusieurs pilotes</w:t>
+      </w:r>
+    </w:p>
+    <w:p>
+      <w:pPr>
+        <w:ind w:firstLine="708"/>
+      </w:pPr>
+      <w:r>
+        <w:t>Un pilote peut piloter un ou plusieurs types d’avions</w:t>
+      </w:r>
+    </w:p>
+    <w:p>
+      <w:pPr>
+        <w:ind w:firstLine="708"/>
+      </w:pPr>
+    </w:p>
+    <w:p>
+      <w:pPr>
+        <w:ind w:firstLine="708"/>
+      </w:pPr>
+      <w:r>
+        <w:t>Un mécanicien peut effectuer à zéro ou plusieurs interventions</w:t>
+      </w:r>
+    </w:p>
+    <w:p>
+      <w:pPr>
+        <w:ind w:firstLine="708"/>
+      </w:pPr>
+      <w:r>
+        <w:t>Une intervention est effectuée par au moins deux mécaniciens</w:t>
+      </w:r>
+    </w:p>
+    <w:p>
+      <w:pPr>
+        <w:ind w:firstLine="708"/>
+      </w:pPr>
+    </w:p>
+    <w:p>
+      <w:pPr>
+        <w:ind w:firstLine="708"/>
+      </w:pPr>
+    </w:p>
+    <w:p>
+      <w:pPr>
+        <w:ind w:firstLine="708"/>
+      </w:pPr>
+    </w:p>
+    <w:p/>
+    <w:p/>
+    <w:p>
+      <w:pPr>
+        <w:ind w:firstLine="708"/>
+      </w:pPr>
     </w:p>
     <w:tbl>
       <w:tblPr>

</xml_diff>

<commit_message>
Exercice MERISE / aeroport
</commit_message>
<xml_diff>
--- a/merise/exercice/Aéroport/Exercice 5.docx
+++ b/merise/exercice/Aéroport/Exercice 5.docx
@@ -572,8 +572,14 @@
     <w:p>
       <w:pPr>
         <w:ind w:firstLine="708"/>
-      </w:pPr>
-      <w:r>
+        <w:rPr>
+          <w:highlight w:val="yellow"/>
+        </w:rPr>
+      </w:pPr>
+      <w:r>
+        <w:rPr>
+          <w:highlight w:val="yellow"/>
+        </w:rPr>
         <w:t>Un avion appartient à un propriétaire</w:t>
       </w:r>
     </w:p>
@@ -582,6 +588,9 @@
         <w:ind w:firstLine="708"/>
       </w:pPr>
       <w:r>
+        <w:rPr>
+          <w:highlight w:val="yellow"/>
+        </w:rPr>
         <w:t>Un propriétaire à zéro ou plusieurs avions</w:t>
       </w:r>
     </w:p>
@@ -593,8 +602,14 @@
     <w:p>
       <w:pPr>
         <w:ind w:firstLine="708"/>
-      </w:pPr>
-      <w:r>
+        <w:rPr>
+          <w:highlight w:val="yellow"/>
+        </w:rPr>
+      </w:pPr>
+      <w:r>
+        <w:rPr>
+          <w:highlight w:val="yellow"/>
+        </w:rPr>
         <w:t>Un avion à un type</w:t>
       </w:r>
     </w:p>
@@ -603,6 +618,9 @@
         <w:ind w:firstLine="708"/>
       </w:pPr>
       <w:r>
+        <w:rPr>
+          <w:highlight w:val="yellow"/>
+        </w:rPr>
         <w:t>Un type correspond à un ou plusieurs avions</w:t>
       </w:r>
     </w:p>
@@ -614,8 +632,14 @@
     <w:p>
       <w:pPr>
         <w:ind w:firstLine="708"/>
-      </w:pPr>
-      <w:r>
+        <w:rPr>
+          <w:highlight w:val="yellow"/>
+        </w:rPr>
+      </w:pPr>
+      <w:r>
+        <w:rPr>
+          <w:highlight w:val="yellow"/>
+        </w:rPr>
         <w:t>Un avion peut avoir une intervention</w:t>
       </w:r>
     </w:p>
@@ -624,6 +648,9 @@
         <w:ind w:firstLine="708"/>
       </w:pPr>
       <w:r>
+        <w:rPr>
+          <w:highlight w:val="yellow"/>
+        </w:rPr>
         <w:t>Une intervention correspond à un avion</w:t>
       </w:r>
     </w:p>
@@ -635,22 +662,55 @@
     <w:p>
       <w:pPr>
         <w:ind w:firstLine="708"/>
-      </w:pPr>
-      <w:r>
-        <w:t>Un avion est piloté par un pilote</w:t>
-      </w:r>
-    </w:p>
-    <w:p>
-      <w:pPr>
-        <w:ind w:firstLine="708"/>
-      </w:pPr>
-      <w:r>
+        <w:rPr>
+          <w:highlight w:val="yellow"/>
+        </w:rPr>
+      </w:pPr>
+      <w:r>
+        <w:rPr>
+          <w:highlight w:val="yellow"/>
+        </w:rPr>
+        <w:t>Un avion est piloté par un</w:t>
+      </w:r>
+      <w:r>
+        <w:rPr>
+          <w:highlight w:val="yellow"/>
+        </w:rPr>
+        <w:t xml:space="preserve"> ou plusieurs</w:t>
+      </w:r>
+      <w:r>
+        <w:rPr>
+          <w:highlight w:val="yellow"/>
+        </w:rPr>
+        <w:t xml:space="preserve"> pilote</w:t>
+      </w:r>
+      <w:r>
+        <w:rPr>
+          <w:highlight w:val="yellow"/>
+        </w:rPr>
+        <w:t>s</w:t>
+      </w:r>
+    </w:p>
+    <w:p>
+      <w:pPr>
+        <w:ind w:firstLine="708"/>
+      </w:pPr>
+      <w:r>
+        <w:rPr>
+          <w:highlight w:val="yellow"/>
+        </w:rPr>
         <w:t xml:space="preserve">Un pilote peut </w:t>
       </w:r>
       <w:r>
+        <w:rPr>
+          <w:highlight w:val="yellow"/>
+        </w:rPr>
         <w:t>piloter</w:t>
       </w:r>
       <w:r>
+        <w:rPr>
+          <w:highlight w:val="yellow"/>
+        </w:rPr>
         <w:t xml:space="preserve"> plusieurs avions</w:t>
       </w:r>
     </w:p>
@@ -662,8 +722,14 @@
     <w:p>
       <w:pPr>
         <w:ind w:firstLine="708"/>
-      </w:pPr>
-      <w:r>
+        <w:rPr>
+          <w:highlight w:val="yellow"/>
+        </w:rPr>
+      </w:pPr>
+      <w:r>
+        <w:rPr>
+          <w:highlight w:val="yellow"/>
+        </w:rPr>
         <w:t>Un propriétaire peut avoir zéro ou plusieurs types d’avion</w:t>
       </w:r>
     </w:p>
@@ -672,6 +738,9 @@
         <w:ind w:firstLine="708"/>
       </w:pPr>
       <w:r>
+        <w:rPr>
+          <w:highlight w:val="yellow"/>
+        </w:rPr>
         <w:t>Un type d’avion peut être détenu par zéro ou plusieurs propriétaires</w:t>
       </w:r>
     </w:p>
@@ -683,8 +752,14 @@
     <w:p>
       <w:pPr>
         <w:ind w:firstLine="708"/>
-      </w:pPr>
-      <w:r>
+        <w:rPr>
+          <w:highlight w:val="yellow"/>
+        </w:rPr>
+      </w:pPr>
+      <w:r>
+        <w:rPr>
+          <w:highlight w:val="yellow"/>
+        </w:rPr>
         <w:t>Un type d’avion est entretenu par deux ou plusieurs mécaniciens</w:t>
       </w:r>
     </w:p>
@@ -693,12 +768,21 @@
         <w:ind w:firstLine="708"/>
       </w:pPr>
       <w:r>
+        <w:rPr>
+          <w:highlight w:val="yellow"/>
+        </w:rPr>
         <w:t xml:space="preserve">Un mécanicien entretient un ou </w:t>
       </w:r>
       <w:r>
+        <w:rPr>
+          <w:highlight w:val="yellow"/>
+        </w:rPr>
         <w:t>plusieurs types</w:t>
       </w:r>
       <w:r>
+        <w:rPr>
+          <w:highlight w:val="yellow"/>
+        </w:rPr>
         <w:t xml:space="preserve"> d’avions</w:t>
       </w:r>
     </w:p>
@@ -710,8 +794,14 @@
     <w:p>
       <w:pPr>
         <w:ind w:firstLine="708"/>
-      </w:pPr>
-      <w:r>
+        <w:rPr>
+          <w:highlight w:val="yellow"/>
+        </w:rPr>
+      </w:pPr>
+      <w:r>
+        <w:rPr>
+          <w:highlight w:val="yellow"/>
+        </w:rPr>
         <w:t>Un type d’avion peut être piloté par zéro ou plusieurs pilotes</w:t>
       </w:r>
     </w:p>
@@ -720,6 +810,9 @@
         <w:ind w:firstLine="708"/>
       </w:pPr>
       <w:r>
+        <w:rPr>
+          <w:highlight w:val="yellow"/>
+        </w:rPr>
         <w:t>Un pilote peut piloter un ou plusieurs types d’avions</w:t>
       </w:r>
     </w:p>
@@ -1345,7 +1438,11 @@
           <w:tcPr>
             <w:tcW w:w="1701" w:type="dxa"/>
           </w:tcPr>
-          <w:p/>
+          <w:p>
+            <w:r>
+              <w:t>Identifiant</w:t>
+            </w:r>
+          </w:p>
         </w:tc>
       </w:tr>
       <w:tr>

</xml_diff>